<commit_message>
[S07P22A308-113][BE] fix: duplicate signImgs
</commit_message>
<xml_diff>
--- a/back/sonmogaji/memorandom_preview.docx
+++ b/back/sonmogaji/memorandom_preview.docx
@@ -6,7 +6,7 @@
       <w:pPr>
         <w:jc w:val="center"/>
         <w:rPr>
-          <w:rFonts w:ascii="HY궁서B" w:eastAsia="HY궁서B" w:hint="eastAsia"/>
+          <w:rFonts w:ascii="HY궁서B" w:eastAsia="HY궁서B"/>
           <w:b/>
           <w:sz w:val="96"/>
         </w:rPr>
@@ -31,20 +31,20 @@
         <w:rPr>
           <w:rFonts w:ascii="HY궁서B" w:eastAsia="HY궁서B" w:hint="eastAsia"/>
         </w:rPr>
-        <w:t>제목:string새로 추가된 거 테스트</w:t>
+        <w:t>제목string</w:t>
       </w:r>
       <w:r>
         <w:rPr>
-          <w:rFonts w:ascii="HY궁서B" w:eastAsia="HY궁서B"/>
-        </w:rPr>
-        <w:t xml:space="preserve"> </w:t>
+          <w:rFonts w:ascii="HY궁서B" w:eastAsia="HY궁서B" w:hint="eastAsia"/>
+        </w:rPr>
+        <w:t>:</w:t>
       </w:r>
     </w:p>
     <w:p>
       <w:pPr>
         <w:jc w:val="left"/>
         <w:rPr>
-          <w:rFonts w:ascii="HY궁서B" w:eastAsia="HY궁서B" w:hint="eastAsia"/>
+          <w:rFonts w:ascii="HY궁서B" w:eastAsia="HY궁서B"/>
         </w:rPr>
       </w:pPr>
     </w:p>
@@ -52,21 +52,27 @@
       <w:pPr>
         <w:jc w:val="left"/>
         <w:rPr>
-          <w:rFonts w:ascii="HY궁서B" w:eastAsia="HY궁서B" w:hint="eastAsia"/>
+          <w:rFonts w:ascii="HY궁서B" w:eastAsia="HY궁서B"/>
         </w:rPr>
       </w:pPr>
       <w:r>
         <w:rPr>
           <w:rFonts w:ascii="HY궁서B" w:eastAsia="HY궁서B" w:hint="eastAsia"/>
         </w:rPr>
-        <w:t>내용:string새로 추가된 거 테스트</w:t>
+        <w:t>내용string</w:t>
+      </w:r>
+      <w:r>
+        <w:rPr>
+          <w:rFonts w:ascii="HY궁서B" w:eastAsia="HY궁서B" w:hint="eastAsia"/>
+        </w:rPr>
+        <w:t>:</w:t>
       </w:r>
     </w:p>
     <w:p>
       <w:pPr>
         <w:jc w:val="left"/>
         <w:rPr>
-          <w:rFonts w:ascii="HY궁서B" w:eastAsia="HY궁서B" w:hint="eastAsia"/>
+          <w:rFonts w:ascii="HY궁서B" w:eastAsia="HY궁서B"/>
         </w:rPr>
       </w:pPr>
     </w:p>
@@ -74,21 +80,27 @@
       <w:pPr>
         <w:jc w:val="center"/>
         <w:rPr>
-          <w:rFonts w:ascii="HY궁서B" w:eastAsia="HY궁서B" w:hint="eastAsia"/>
+          <w:rFonts w:ascii="HY궁서B" w:eastAsia="HY궁서B"/>
         </w:rPr>
       </w:pPr>
       <w:r>
         <w:rPr>
           <w:rFonts w:ascii="HY궁서B" w:eastAsia="HY궁서B" w:hint="eastAsia"/>
         </w:rPr>
-        <w:t>날짜:2022-09-292022-10-03</w:t>
+        <w:t>날짜2022-10-05</w:t>
+      </w:r>
+      <w:r>
+        <w:rPr>
+          <w:rFonts w:ascii="HY궁서B" w:eastAsia="HY궁서B" w:hint="eastAsia"/>
+        </w:rPr>
+        <w:t>:</w:t>
       </w:r>
     </w:p>
     <w:p>
       <w:pPr>
         <w:jc w:val="left"/>
         <w:rPr>
-          <w:rFonts w:ascii="HY궁서B" w:eastAsia="HY궁서B" w:hint="eastAsia"/>
+          <w:rFonts w:ascii="HY궁서B" w:eastAsia="HY궁서B"/>
         </w:rPr>
       </w:pPr>
     </w:p>
@@ -119,14 +131,13 @@
             <w:pPr>
               <w:jc w:val="center"/>
               <w:rPr>
-                <w:rFonts w:ascii="HY궁서B" w:eastAsia="HY궁서B" w:hint="eastAsia"/>
+                <w:rFonts w:ascii="HY궁서B" w:eastAsia="HY궁서B"/>
               </w:rPr>
             </w:pPr>
+            <w:bookmarkStart w:id="0" w:name="_GoBack"/>
+            <w:bookmarkEnd w:id="0"/>
             <w:r>
-              <w:t>string</w:t>
-            </w:r>
-            <w:r>
-              <w:t>새로 추가된 거 테스트</w:t>
+              <w:t>0xasdf</w:t>
             </w:r>
           </w:p>
         </w:tc>
@@ -138,13 +149,13 @@
             <w:r>
               <w:drawing>
                 <wp:inline distT="0" distR="0" distB="0" distL="0">
-                  <wp:extent cx="2540000" cy="1270000"/>
-                  <wp:docPr id="0" name="Drawing 0" descr="새로 추가된 거 테스트"/>
+                  <wp:extent cx="1270000" cy="635000"/>
+                  <wp:docPr id="0" name="Drawing 0" descr="string"/>
                   <a:graphic xmlns:a="http://schemas.openxmlformats.org/drawingml/2006/main">
                     <a:graphicData uri="http://schemas.openxmlformats.org/drawingml/2006/picture">
                       <pic:pic xmlns:pic="http://schemas.openxmlformats.org/drawingml/2006/picture">
                         <pic:nvPicPr>
-                          <pic:cNvPr id="0" name="Picture 0" descr="새로 추가된 거 테스트"/>
+                          <pic:cNvPr id="0" name="Picture 0" descr="string"/>
                           <pic:cNvPicPr>
                             <a:picLocks noChangeAspect="true"/>
                           </pic:cNvPicPr>
@@ -158,7 +169,7 @@
                         <pic:spPr>
                           <a:xfrm>
                             <a:off x="0" y="0"/>
-                            <a:ext cx="2540000" cy="1270000"/>
+                            <a:ext cx="1270000" cy="635000"/>
                           </a:xfrm>
                           <a:prstGeom prst="rect">
                             <a:avLst/>
@@ -182,7 +193,7 @@
             <w:pPr>
               <w:jc w:val="center"/>
               <w:rPr>
-                <w:rFonts w:ascii="HY궁서B" w:eastAsia="HY궁서B" w:hint="eastAsia"/>
+                <w:rFonts w:ascii="HY궁서B" w:eastAsia="HY궁서B"/>
               </w:rPr>
             </w:pPr>
           </w:p>
@@ -195,7 +206,7 @@
             <w:pPr>
               <w:jc w:val="center"/>
               <w:rPr>
-                <w:rFonts w:ascii="HY궁서B" w:eastAsia="HY궁서B" w:hint="eastAsia"/>
+                <w:rFonts w:ascii="HY궁서B" w:eastAsia="HY궁서B"/>
               </w:rPr>
             </w:pPr>
           </w:p>
@@ -203,9 +214,15 @@
       </w:tr>
       <w:tr>
         <w:tc>
+          <w:tcPr>
+            <w:tcW w:w="0" w:type="auto"/>
+          </w:tcPr>
           <w:p/>
         </w:tc>
         <w:tc>
+          <w:tcPr>
+            <w:tcW w:w="0" w:type="auto"/>
+          </w:tcPr>
           <w:p/>
         </w:tc>
       </w:tr>
@@ -214,50 +231,11 @@
       <w:pPr>
         <w:jc w:val="center"/>
         <w:rPr>
-          <w:rFonts w:ascii="HY궁서B" w:eastAsia="HY궁서B" w:hint="eastAsia"/>
+          <w:rFonts w:ascii="HY궁서B" w:eastAsia="HY궁서B"/>
         </w:rPr>
       </w:pPr>
-      <w:bookmarkStart w:id="0" w:name="_GoBack"/>
-      <w:bookmarkEnd w:id="0"/>
     </w:p>
     <w:p/>
-    <w:p>
-      <w:r>
-        <w:drawing>
-          <wp:inline distT="0" distR="0" distB="0" distL="0">
-            <wp:extent cx="2540000" cy="1270000"/>
-            <wp:docPr id="0" name="Drawing 0" descr="새로 추가된 거 테스트"/>
-            <a:graphic xmlns:a="http://schemas.openxmlformats.org/drawingml/2006/main">
-              <a:graphicData uri="http://schemas.openxmlformats.org/drawingml/2006/picture">
-                <pic:pic xmlns:pic="http://schemas.openxmlformats.org/drawingml/2006/picture">
-                  <pic:nvPicPr>
-                    <pic:cNvPr id="0" name="Picture 0" descr="새로 추가된 거 테스트"/>
-                    <pic:cNvPicPr>
-                      <a:picLocks noChangeAspect="true"/>
-                    </pic:cNvPicPr>
-                  </pic:nvPicPr>
-                  <pic:blipFill>
-                    <a:blip r:embed="rId6"/>
-                    <a:stretch>
-                      <a:fillRect/>
-                    </a:stretch>
-                  </pic:blipFill>
-                  <pic:spPr>
-                    <a:xfrm>
-                      <a:off x="0" y="0"/>
-                      <a:ext cx="2540000" cy="1270000"/>
-                    </a:xfrm>
-                    <a:prstGeom prst="rect">
-                      <a:avLst/>
-                    </a:prstGeom>
-                  </pic:spPr>
-                </pic:pic>
-              </a:graphicData>
-            </a:graphic>
-          </wp:inline>
-        </w:drawing>
-      </w:r>
-    </w:p>
     <w:sectPr>
       <w:pgSz w:w="11906" w:h="16838"/>
       <w:pgMar w:top="1701" w:right="1440" w:bottom="1440" w:left="1440" w:header="851" w:footer="992" w:gutter="0"/>

</xml_diff>

<commit_message>
fix : add sDto
</commit_message>
<xml_diff>
--- a/back/sonmogaji/memorandom_preview.docx
+++ b/back/sonmogaji/memorandom_preview.docx
@@ -31,7 +31,7 @@
         <w:rPr>
           <w:rFonts w:ascii="HY궁서B" w:eastAsia="HY궁서B" w:hint="eastAsia"/>
         </w:rPr>
-        <w:t>제목string</w:t>
+        <w:t>제목eeee</w:t>
       </w:r>
       <w:r>
         <w:rPr>
@@ -59,7 +59,7 @@
         <w:rPr>
           <w:rFonts w:ascii="HY궁서B" w:eastAsia="HY궁서B" w:hint="eastAsia"/>
         </w:rPr>
-        <w:t>내용string</w:t>
+        <w:t>내용fffff</w:t>
       </w:r>
       <w:r>
         <w:rPr>
@@ -137,7 +137,7 @@
             <w:bookmarkStart w:id="0" w:name="_GoBack"/>
             <w:bookmarkEnd w:id="0"/>
             <w:r>
-              <w:t>0xasdf</w:t>
+              <w:t>host</w:t>
             </w:r>
           </w:p>
         </w:tc>
@@ -150,12 +150,12 @@
               <w:drawing>
                 <wp:inline distT="0" distR="0" distB="0" distL="0">
                   <wp:extent cx="1270000" cy="635000"/>
-                  <wp:docPr id="0" name="Drawing 0" descr="string"/>
+                  <wp:docPr id="0" name="Drawing 0" descr="host"/>
                   <a:graphic xmlns:a="http://schemas.openxmlformats.org/drawingml/2006/main">
                     <a:graphicData uri="http://schemas.openxmlformats.org/drawingml/2006/picture">
                       <pic:pic xmlns:pic="http://schemas.openxmlformats.org/drawingml/2006/picture">
                         <pic:nvPicPr>
-                          <pic:cNvPr id="0" name="Picture 0" descr="string"/>
+                          <pic:cNvPr id="0" name="Picture 0" descr="host"/>
                           <pic:cNvPicPr>
                             <a:picLocks noChangeAspect="true"/>
                           </pic:cNvPicPr>

</xml_diff>